<commit_message>
Converting Word documents to MarkDown: "Referrers Implementation": Manually checking differences between rendered MarkDown and Word document. Last checks if markup looks ok.
</commit_message>
<xml_diff>
--- a/3. Constructs Drafts/1. Language/3. Code Concepts/04. Relations/2. Referrers Implementation.docx
+++ b/3. Constructs Drafts/1. Language/3. Code Concepts/04. Relations/2. Referrers Implementation.docx
@@ -1,6 +1,6 @@
 
 <file path=word/document.xml><?xml version="1.0" encoding="utf-8"?>
-<w:document xmlns:wpc="http://schemas.microsoft.com/office/word/2010/wordprocessingCanvas" xmlns:cx="http://schemas.microsoft.com/office/drawing/2014/chartex" xmlns:cx1="http://schemas.microsoft.com/office/drawing/2015/9/8/chartex" xmlns:cx2="http://schemas.microsoft.com/office/drawing/2015/10/21/chartex" xmlns:cx3="http://schemas.microsoft.com/office/drawing/2016/5/9/chartex" xmlns:cx4="http://schemas.microsoft.com/office/drawing/2016/5/10/chartex" xmlns:cx5="http://schemas.microsoft.com/office/drawing/2016/5/11/chartex" xmlns:cx6="http://schemas.microsoft.com/office/drawing/2016/5/12/chartex" xmlns:cx7="http://schemas.microsoft.com/office/drawing/2016/5/13/chartex" xmlns:cx8="http://schemas.microsoft.com/office/drawing/2016/5/14/chartex" xmlns:mc="http://schemas.openxmlformats.org/markup-compatibility/2006" xmlns:aink="http://schemas.microsoft.com/office/drawing/2016/ink" xmlns:am3d="http://schemas.microsoft.com/office/drawing/2017/model3d" xmlns:o="urn:schemas-microsoft-com:office:office" xmlns:r="http://schemas.openxmlformats.org/officeDocument/2006/relationships" xmlns:m="http://schemas.openxmlformats.org/officeDocument/2006/math" xmlns:v="urn:schemas-microsoft-com:vml" xmlns:wp14="http://schemas.microsoft.com/office/word/2010/wordprocessingDrawing" xmlns:wp="http://schemas.openxmlformats.org/drawingml/2006/wordprocessingDrawing" xmlns:w10="urn:schemas-microsoft-com:office:word" xmlns:w="http://schemas.openxmlformats.org/wordprocessingml/2006/main" xmlns:w14="http://schemas.microsoft.com/office/word/2010/wordml" xmlns:w15="http://schemas.microsoft.com/office/word/2012/wordml" xmlns:w16cid="http://schemas.microsoft.com/office/word/2016/wordml/cid" xmlns:w16se="http://schemas.microsoft.com/office/word/2015/wordml/symex" xmlns:wpg="http://schemas.microsoft.com/office/word/2010/wordprocessingGroup" xmlns:wpi="http://schemas.microsoft.com/office/word/2010/wordprocessingInk" xmlns:wne="http://schemas.microsoft.com/office/word/2006/wordml" xmlns:wps="http://schemas.microsoft.com/office/word/2010/wordprocessingShape" mc:Ignorable="w14 w15 w16se w16cid wp14">
+<w:document xmlns:wpc="http://schemas.microsoft.com/office/word/2010/wordprocessingCanvas" xmlns:cx="http://schemas.microsoft.com/office/drawing/2014/chartex" xmlns:cx1="http://schemas.microsoft.com/office/drawing/2015/9/8/chartex" xmlns:cx2="http://schemas.microsoft.com/office/drawing/2015/10/21/chartex" xmlns:cx3="http://schemas.microsoft.com/office/drawing/2016/5/9/chartex" xmlns:cx4="http://schemas.microsoft.com/office/drawing/2016/5/10/chartex" xmlns:cx5="http://schemas.microsoft.com/office/drawing/2016/5/11/chartex" xmlns:cx6="http://schemas.microsoft.com/office/drawing/2016/5/12/chartex" xmlns:cx7="http://schemas.microsoft.com/office/drawing/2016/5/13/chartex" xmlns:cx8="http://schemas.microsoft.com/office/drawing/2016/5/14/chartex" xmlns:mc="http://schemas.openxmlformats.org/markup-compatibility/2006" xmlns:aink="http://schemas.microsoft.com/office/drawing/2016/ink" xmlns:am3d="http://schemas.microsoft.com/office/drawing/2017/model3d" xmlns:o="urn:schemas-microsoft-com:office:office" xmlns:r="http://schemas.openxmlformats.org/officeDocument/2006/relationships" xmlns:m="http://schemas.openxmlformats.org/officeDocument/2006/math" xmlns:v="urn:schemas-microsoft-com:vml" xmlns:wp14="http://schemas.microsoft.com/office/word/2010/wordprocessingDrawing" xmlns:wp="http://schemas.openxmlformats.org/drawingml/2006/wordprocessingDrawing" xmlns:w10="urn:schemas-microsoft-com:office:word" xmlns:w="http://schemas.openxmlformats.org/wordprocessingml/2006/main" xmlns:w14="http://schemas.microsoft.com/office/word/2010/wordml" xmlns:w15="http://schemas.microsoft.com/office/word/2012/wordml" xmlns:w16cex="http://schemas.microsoft.com/office/word/2018/wordml/cex" xmlns:w16cid="http://schemas.microsoft.com/office/word/2016/wordml/cid" xmlns:w16="http://schemas.microsoft.com/office/word/2018/wordml" xmlns:w16se="http://schemas.microsoft.com/office/word/2015/wordml/symex" xmlns:wpg="http://schemas.microsoft.com/office/word/2010/wordprocessingGroup" xmlns:wpi="http://schemas.microsoft.com/office/word/2010/wordprocessingInk" xmlns:wne="http://schemas.microsoft.com/office/word/2006/wordml" xmlns:wps="http://schemas.microsoft.com/office/word/2010/wordprocessingShape" mc:Ignorable="w14 w15 w16se w16cid w16 w16cex wp14">
   <w:background w:color="000000"/>
   <w:body>
     <w:tbl>
@@ -21,7 +21,7 @@
           <w:bottom w:w="68" w:type="dxa"/>
           <w:right w:w="57" w:type="dxa"/>
         </w:tblCellMar>
-        <w:tblLook w:val="00BF" w:firstRow="1" w:lastRow="0" w:firstColumn="1" w:lastColumn="0" w:noHBand="0" w:noVBand="0"/>
+        <w:tblLook w:val="00A0" w:firstRow="1" w:lastRow="0" w:firstColumn="1" w:lastColumn="0" w:noHBand="0" w:noVBand="0"/>
       </w:tblPr>
       <w:tblGrid>
         <w:gridCol w:w="8630"/>
@@ -36,10 +36,8 @@
             <w:pPr>
               <w:pStyle w:val="Heading1"/>
             </w:pPr>
-            <w:bookmarkStart w:id="0" w:name="_GoBack"/>
-            <w:bookmarkEnd w:id="0"/>
             <w:r>
-              <w:t>Circle Language Spec: Relations</w:t>
+              <w:t>Circle Language Construct Drafts | Relationships</w:t>
             </w:r>
           </w:p>
         </w:tc>
@@ -57,8 +55,36 @@
       </w:r>
     </w:p>
     <w:p>
-      <w:r>
-        <w:t>&lt; This article may not be up to date. &gt;</w:t>
+      <w:pPr>
+        <w:rPr>
+          <w:b/>
+          <w:bCs/>
+          <w:color w:val="FF0000"/>
+        </w:rPr>
+      </w:pPr>
+      <w:r>
+        <w:rPr>
+          <w:b/>
+          <w:bCs/>
+          <w:color w:val="FF0000"/>
+        </w:rPr>
+        <w:t>[</w:t>
+      </w:r>
+      <w:r>
+        <w:rPr>
+          <w:b/>
+          <w:bCs/>
+          <w:color w:val="FF0000"/>
+        </w:rPr>
+        <w:t xml:space="preserve"> This article may not be up to date. </w:t>
+      </w:r>
+      <w:r>
+        <w:rPr>
+          <w:b/>
+          <w:bCs/>
+          <w:color w:val="FF0000"/>
+        </w:rPr>
+        <w:t>]</w:t>
       </w:r>
     </w:p>
     <w:p>
@@ -403,7 +429,7 @@
           <w:noProof/>
         </w:rPr>
         <w:drawing>
-          <wp:inline distT="0" distB="0" distL="0" distR="0">
+          <wp:inline distT="0" distB="0" distL="0" distR="0" wp14:anchorId="7DE09106" wp14:editId="2B288153">
             <wp:extent cx="4464050" cy="2869565"/>
             <wp:effectExtent l="0" t="0" r="0" b="0"/>
             <wp:docPr id="1" name="Picture 1"/>
@@ -495,7 +521,7 @@
           <w:noProof/>
         </w:rPr>
         <w:drawing>
-          <wp:inline distT="0" distB="0" distL="0" distR="0">
+          <wp:inline distT="0" distB="0" distL="0" distR="0" wp14:anchorId="4BF62797" wp14:editId="3D59AEE9">
             <wp:extent cx="2415540" cy="1254125"/>
             <wp:effectExtent l="0" t="0" r="0" b="0"/>
             <wp:docPr id="2" name="Picture 2"/>
@@ -591,7 +617,7 @@
 </file>
 
 <file path=word/numbering.xml><?xml version="1.0" encoding="utf-8"?>
-<w:numbering xmlns:wpc="http://schemas.microsoft.com/office/word/2010/wordprocessingCanvas" xmlns:cx="http://schemas.microsoft.com/office/drawing/2014/chartex" xmlns:cx1="http://schemas.microsoft.com/office/drawing/2015/9/8/chartex" xmlns:cx2="http://schemas.microsoft.com/office/drawing/2015/10/21/chartex" xmlns:cx3="http://schemas.microsoft.com/office/drawing/2016/5/9/chartex" xmlns:cx4="http://schemas.microsoft.com/office/drawing/2016/5/10/chartex" xmlns:cx5="http://schemas.microsoft.com/office/drawing/2016/5/11/chartex" xmlns:cx6="http://schemas.microsoft.com/office/drawing/2016/5/12/chartex" xmlns:cx7="http://schemas.microsoft.com/office/drawing/2016/5/13/chartex" xmlns:cx8="http://schemas.microsoft.com/office/drawing/2016/5/14/chartex" xmlns:mc="http://schemas.openxmlformats.org/markup-compatibility/2006" xmlns:aink="http://schemas.microsoft.com/office/drawing/2016/ink" xmlns:am3d="http://schemas.microsoft.com/office/drawing/2017/model3d" xmlns:o="urn:schemas-microsoft-com:office:office" xmlns:r="http://schemas.openxmlformats.org/officeDocument/2006/relationships" xmlns:m="http://schemas.openxmlformats.org/officeDocument/2006/math" xmlns:v="urn:schemas-microsoft-com:vml" xmlns:wp14="http://schemas.microsoft.com/office/word/2010/wordprocessingDrawing" xmlns:wp="http://schemas.openxmlformats.org/drawingml/2006/wordprocessingDrawing" xmlns:w10="urn:schemas-microsoft-com:office:word" xmlns:w="http://schemas.openxmlformats.org/wordprocessingml/2006/main" xmlns:w14="http://schemas.microsoft.com/office/word/2010/wordml" xmlns:w15="http://schemas.microsoft.com/office/word/2012/wordml" xmlns:w16cid="http://schemas.microsoft.com/office/word/2016/wordml/cid" xmlns:w16se="http://schemas.microsoft.com/office/word/2015/wordml/symex" xmlns:wpg="http://schemas.microsoft.com/office/word/2010/wordprocessingGroup" xmlns:wpi="http://schemas.microsoft.com/office/word/2010/wordprocessingInk" xmlns:wne="http://schemas.microsoft.com/office/word/2006/wordml" xmlns:wps="http://schemas.microsoft.com/office/word/2010/wordprocessingShape" mc:Ignorable="w14 w15 w16se w16cid wp14">
+<w:numbering xmlns:wpc="http://schemas.microsoft.com/office/word/2010/wordprocessingCanvas" xmlns:cx="http://schemas.microsoft.com/office/drawing/2014/chartex" xmlns:cx1="http://schemas.microsoft.com/office/drawing/2015/9/8/chartex" xmlns:cx2="http://schemas.microsoft.com/office/drawing/2015/10/21/chartex" xmlns:cx3="http://schemas.microsoft.com/office/drawing/2016/5/9/chartex" xmlns:cx4="http://schemas.microsoft.com/office/drawing/2016/5/10/chartex" xmlns:cx5="http://schemas.microsoft.com/office/drawing/2016/5/11/chartex" xmlns:cx6="http://schemas.microsoft.com/office/drawing/2016/5/12/chartex" xmlns:cx7="http://schemas.microsoft.com/office/drawing/2016/5/13/chartex" xmlns:cx8="http://schemas.microsoft.com/office/drawing/2016/5/14/chartex" xmlns:mc="http://schemas.openxmlformats.org/markup-compatibility/2006" xmlns:aink="http://schemas.microsoft.com/office/drawing/2016/ink" xmlns:am3d="http://schemas.microsoft.com/office/drawing/2017/model3d" xmlns:o="urn:schemas-microsoft-com:office:office" xmlns:r="http://schemas.openxmlformats.org/officeDocument/2006/relationships" xmlns:m="http://schemas.openxmlformats.org/officeDocument/2006/math" xmlns:v="urn:schemas-microsoft-com:vml" xmlns:wp14="http://schemas.microsoft.com/office/word/2010/wordprocessingDrawing" xmlns:wp="http://schemas.openxmlformats.org/drawingml/2006/wordprocessingDrawing" xmlns:w10="urn:schemas-microsoft-com:office:word" xmlns:w="http://schemas.openxmlformats.org/wordprocessingml/2006/main" xmlns:w14="http://schemas.microsoft.com/office/word/2010/wordml" xmlns:w15="http://schemas.microsoft.com/office/word/2012/wordml" xmlns:w16cex="http://schemas.microsoft.com/office/word/2018/wordml/cex" xmlns:w16cid="http://schemas.microsoft.com/office/word/2016/wordml/cid" xmlns:w16="http://schemas.microsoft.com/office/word/2018/wordml" xmlns:w16se="http://schemas.microsoft.com/office/word/2015/wordml/symex" xmlns:wpg="http://schemas.microsoft.com/office/word/2010/wordprocessingGroup" xmlns:wpi="http://schemas.microsoft.com/office/word/2010/wordprocessingInk" xmlns:wne="http://schemas.microsoft.com/office/word/2006/wordml" xmlns:wps="http://schemas.microsoft.com/office/word/2010/wordprocessingShape" mc:Ignorable="w14 w15 w16se w16cid w16 w16cex wp14">
   <w:abstractNum w:abstractNumId="0" w15:restartNumberingAfterBreak="0">
     <w:nsid w:val="FFFFFF7C"/>
     <w:multiLevelType w:val="singleLevel"/>
@@ -811,7 +837,7 @@
 </file>
 
 <file path=word/styles.xml><?xml version="1.0" encoding="utf-8"?>
-<w:styles xmlns:mc="http://schemas.openxmlformats.org/markup-compatibility/2006" xmlns:r="http://schemas.openxmlformats.org/officeDocument/2006/relationships" xmlns:w="http://schemas.openxmlformats.org/wordprocessingml/2006/main" xmlns:w14="http://schemas.microsoft.com/office/word/2010/wordml" xmlns:w15="http://schemas.microsoft.com/office/word/2012/wordml" xmlns:w16cid="http://schemas.microsoft.com/office/word/2016/wordml/cid" xmlns:w16se="http://schemas.microsoft.com/office/word/2015/wordml/symex" mc:Ignorable="w14 w15 w16se w16cid">
+<w:styles xmlns:mc="http://schemas.openxmlformats.org/markup-compatibility/2006" xmlns:r="http://schemas.openxmlformats.org/officeDocument/2006/relationships" xmlns:w="http://schemas.openxmlformats.org/wordprocessingml/2006/main" xmlns:w14="http://schemas.microsoft.com/office/word/2010/wordml" xmlns:w15="http://schemas.microsoft.com/office/word/2012/wordml" xmlns:w16cex="http://schemas.microsoft.com/office/word/2018/wordml/cex" xmlns:w16cid="http://schemas.microsoft.com/office/word/2016/wordml/cid" xmlns:w16="http://schemas.microsoft.com/office/word/2018/wordml" xmlns:w16se="http://schemas.microsoft.com/office/word/2015/wordml/symex" mc:Ignorable="w14 w15 w16se w16cid w16 w16cex">
   <w:docDefaults>
     <w:rPrDefault>
       <w:rPr>
@@ -1289,9 +1315,15 @@
   </w:style>
   <w:style w:type="character" w:default="1" w:styleId="DefaultParagraphFont">
     <w:name w:val="Default Paragraph Font"/>
+    <w:uiPriority w:val="1"/>
+    <w:semiHidden/>
+    <w:unhideWhenUsed/>
   </w:style>
   <w:style w:type="table" w:default="1" w:styleId="TableNormal">
     <w:name w:val="Normal Table"/>
+    <w:uiPriority w:val="99"/>
+    <w:semiHidden/>
+    <w:unhideWhenUsed/>
     <w:tblPr>
       <w:tblInd w:w="0" w:type="dxa"/>
       <w:tblCellMar>
@@ -1304,6 +1336,9 @@
   </w:style>
   <w:style w:type="numbering" w:default="1" w:styleId="NoList">
     <w:name w:val="No List"/>
+    <w:uiPriority w:val="99"/>
+    <w:semiHidden/>
+    <w:unhideWhenUsed/>
   </w:style>
   <w:style w:type="character" w:customStyle="1" w:styleId="Style6pt">
     <w:name w:val="Style 6 pt"/>

</xml_diff>